<commit_message>
atualização de arquitetura 2
</commit_message>
<xml_diff>
--- a/Design/Caderno de Arquitetura.docx
+++ b/Design/Caderno de Arquitetura.docx
@@ -1556,286 +1556,392 @@
     <w:p>
       <w:pPr>
         <w:pStyle w:val="Ttulo1"/>
+      </w:pPr>
+      <w:proofErr w:type="spellStart"/>
+      <w:r>
+        <w:lastRenderedPageBreak/>
+        <w:t>Decisões</w:t>
+      </w:r>
+      <w:proofErr w:type="spellEnd"/>
+      <w:r>
+        <w:t xml:space="preserve">, </w:t>
+      </w:r>
+      <w:proofErr w:type="spellStart"/>
+      <w:r>
+        <w:t>Restrições</w:t>
+      </w:r>
+      <w:proofErr w:type="spellEnd"/>
+      <w:r>
+        <w:t xml:space="preserve"> e </w:t>
+      </w:r>
+      <w:proofErr w:type="spellStart"/>
+      <w:r>
+        <w:t>Justificativas</w:t>
+      </w:r>
+      <w:proofErr w:type="spellEnd"/>
+    </w:p>
+    <w:p>
+      <w:pPr>
+        <w:pStyle w:val="PargrafodaLista"/>
+        <w:widowControl/>
+        <w:numPr>
+          <w:ilvl w:val="0"/>
+          <w:numId w:val="35"/>
+        </w:numPr>
+        <w:shd w:val="clear" w:color="auto" w:fill="FFFFFF"/>
+        <w:spacing w:after="252" w:line="252" w:lineRule="atLeast"/>
+      </w:pPr>
+      <w:r>
+        <w:t>O sistema será implementado em Android</w:t>
+      </w:r>
+      <w:proofErr w:type="gramStart"/>
+      <w:r>
+        <w:t xml:space="preserve"> pois</w:t>
+      </w:r>
+      <w:proofErr w:type="gramEnd"/>
+      <w:r>
+        <w:t xml:space="preserve"> seu uso em dispositivos móveis facilita a usabilidade das pessoas na modernidade..</w:t>
+      </w:r>
+    </w:p>
+    <w:p>
+      <w:pPr>
+        <w:pStyle w:val="PargrafodaLista"/>
+        <w:widowControl/>
+        <w:numPr>
+          <w:ilvl w:val="0"/>
+          <w:numId w:val="35"/>
+        </w:numPr>
+        <w:shd w:val="clear" w:color="auto" w:fill="FFFFFF"/>
+        <w:spacing w:after="252" w:line="252" w:lineRule="atLeast"/>
+      </w:pPr>
+      <w:r>
+        <w:t>O sistema precisará de conexão com a API de busca do Google</w:t>
+      </w:r>
+      <w:proofErr w:type="gramStart"/>
+      <w:r>
+        <w:t xml:space="preserve"> pois</w:t>
+      </w:r>
+      <w:proofErr w:type="gramEnd"/>
+      <w:r>
+        <w:t xml:space="preserve"> as informações adicionais precisam ser buscadas na internet, e o Google é um mecanismo apropriado.</w:t>
+      </w:r>
+    </w:p>
+    <w:p>
+      <w:pPr>
+        <w:pStyle w:val="PargrafodaLista"/>
+        <w:widowControl/>
+        <w:numPr>
+          <w:ilvl w:val="0"/>
+          <w:numId w:val="35"/>
+        </w:numPr>
+        <w:shd w:val="clear" w:color="auto" w:fill="FFFFFF"/>
+        <w:spacing w:after="252" w:line="252" w:lineRule="atLeast"/>
+      </w:pPr>
+      <w:r>
+        <w:t>O aplicativo deverá sim ter uma conexão com banco de dados, haja vista que suas funcionalidades exigem essa conexão.</w:t>
+      </w:r>
+    </w:p>
+    <w:p>
+      <w:pPr>
+        <w:pStyle w:val="PargrafodaLista"/>
+        <w:widowControl/>
+        <w:numPr>
+          <w:ilvl w:val="0"/>
+          <w:numId w:val="35"/>
+        </w:numPr>
+        <w:shd w:val="clear" w:color="auto" w:fill="FFFFFF"/>
+        <w:spacing w:after="252" w:line="252" w:lineRule="atLeast"/>
+      </w:pPr>
+      <w:r>
+        <w:t>Atualizações para o aplicativo estarão disponíveis semestralmente.</w:t>
+      </w:r>
+    </w:p>
+    <w:p>
+      <w:pPr>
+        <w:pStyle w:val="PargrafodaLista"/>
+        <w:widowControl/>
+        <w:shd w:val="clear" w:color="auto" w:fill="FFFFFF"/>
+        <w:spacing w:after="252" w:line="252" w:lineRule="atLeast"/>
+      </w:pPr>
+      <w:r>
         <w:rPr>
-          <w:lang w:val="pt-BR"/>
+          <w:rFonts w:ascii="Arial" w:hAnsi="Arial" w:cs="Arial"/>
         </w:rPr>
+        <w:t xml:space="preserve">. </w:t>
+      </w:r>
+    </w:p>
+    <w:p>
+      <w:pPr>
+        <w:pStyle w:val="Ttulo1"/>
+      </w:pPr>
+      <w:proofErr w:type="spellStart"/>
+      <w:r>
+        <w:t>Mecanismos</w:t>
+      </w:r>
+      <w:proofErr w:type="spellEnd"/>
+      <w:r>
+        <w:t xml:space="preserve"> </w:t>
+      </w:r>
+      <w:proofErr w:type="spellStart"/>
+      <w:r>
+        <w:t>Arquiteturais</w:t>
+      </w:r>
+      <w:proofErr w:type="spellEnd"/>
+    </w:p>
+    <w:p>
+      <w:pPr>
+        <w:pStyle w:val="Ttulo2"/>
+      </w:pPr>
+    </w:p>
+    <w:p/>
+    <w:p/>
+    <w:p/>
+    <w:p/>
+    <w:p>
+      <w:pPr>
+        <w:pStyle w:val="Corpodetexto"/>
+      </w:pPr>
+    </w:p>
+    <w:p>
+      <w:pPr>
+        <w:pStyle w:val="Ttulo1"/>
+      </w:pPr>
+      <w:proofErr w:type="spellStart"/>
+      <w:r>
+        <w:t>Principais</w:t>
+      </w:r>
+      <w:proofErr w:type="spellEnd"/>
+      <w:r>
+        <w:t xml:space="preserve"> </w:t>
+      </w:r>
+      <w:proofErr w:type="spellStart"/>
+      <w:r>
+        <w:t>Abstrações</w:t>
+      </w:r>
+      <w:proofErr w:type="spellEnd"/>
+    </w:p>
+    <w:p>
+      <w:r>
+        <w:t xml:space="preserve">A priori as </w:t>
+      </w:r>
+      <w:proofErr w:type="spellStart"/>
+      <w:r>
+        <w:t>abstrações</w:t>
+      </w:r>
+      <w:proofErr w:type="spellEnd"/>
+      <w:r>
+        <w:t xml:space="preserve"> </w:t>
+      </w:r>
+      <w:proofErr w:type="spellStart"/>
+      <w:r>
+        <w:t>relativas</w:t>
+      </w:r>
+      <w:proofErr w:type="spellEnd"/>
+      <w:r>
+        <w:t xml:space="preserve"> </w:t>
+      </w:r>
+      <w:proofErr w:type="spellStart"/>
+      <w:r>
+        <w:t>ao</w:t>
+      </w:r>
+      <w:proofErr w:type="spellEnd"/>
+      <w:r>
+        <w:t xml:space="preserve"> </w:t>
+      </w:r>
+      <w:proofErr w:type="spellStart"/>
+      <w:r>
+        <w:t>projeto</w:t>
+      </w:r>
+      <w:proofErr w:type="spellEnd"/>
+      <w:r>
+        <w:t xml:space="preserve"> </w:t>
+      </w:r>
+      <w:proofErr w:type="spellStart"/>
+      <w:r>
+        <w:t>são</w:t>
+      </w:r>
+      <w:proofErr w:type="spellEnd"/>
+      <w:r>
+        <w:t xml:space="preserve"> as </w:t>
+      </w:r>
+      <w:proofErr w:type="spellStart"/>
+      <w:r>
+        <w:t>citadas</w:t>
+      </w:r>
+      <w:proofErr w:type="spellEnd"/>
+      <w:r>
+        <w:t xml:space="preserve"> a </w:t>
+      </w:r>
+      <w:proofErr w:type="spellStart"/>
+      <w:r>
+        <w:t>baixo</w:t>
+      </w:r>
+      <w:proofErr w:type="spellEnd"/>
+      <w:r>
+        <w:t>:</w:t>
+      </w:r>
+    </w:p>
+    <w:p/>
+    <w:p>
+      <w:pPr>
+        <w:pStyle w:val="PargrafodaLista"/>
+        <w:numPr>
+          <w:ilvl w:val="0"/>
+          <w:numId w:val="34"/>
+        </w:numPr>
+      </w:pPr>
+      <w:r>
+        <w:t>Administrador</w:t>
+      </w:r>
+    </w:p>
+    <w:p>
+      <w:pPr>
+        <w:pStyle w:val="PargrafodaLista"/>
+        <w:numPr>
+          <w:ilvl w:val="0"/>
+          <w:numId w:val="34"/>
+        </w:numPr>
+      </w:pPr>
+      <w:r>
+        <w:t>Paciente</w:t>
+      </w:r>
+    </w:p>
+    <w:p>
+      <w:pPr>
+        <w:pStyle w:val="PargrafodaLista"/>
+        <w:numPr>
+          <w:ilvl w:val="0"/>
+          <w:numId w:val="34"/>
+        </w:numPr>
+      </w:pPr>
+      <w:r>
+        <w:t>Medicamentos</w:t>
+      </w:r>
+    </w:p>
+    <w:p>
+      <w:r>
+        <w:t>.</w:t>
+      </w:r>
+    </w:p>
+    <w:p>
+      <w:pPr>
+        <w:pStyle w:val="Ttulo1"/>
+      </w:pPr>
+      <w:proofErr w:type="spellStart"/>
+      <w:r>
+        <w:t>Camadas</w:t>
+      </w:r>
+      <w:proofErr w:type="spellEnd"/>
+      <w:r>
+        <w:t xml:space="preserve"> do Framework da </w:t>
+      </w:r>
+      <w:proofErr w:type="spellStart"/>
+      <w:r>
+        <w:t>Arquitetura</w:t>
+      </w:r>
+      <w:proofErr w:type="spellEnd"/>
+    </w:p>
+    <w:p/>
+    <w:p>
+      <w:pPr>
+        <w:pStyle w:val="Ttulo1"/>
+      </w:pPr>
+      <w:proofErr w:type="spellStart"/>
+      <w:r>
+        <w:t>Visões</w:t>
+      </w:r>
+      <w:proofErr w:type="spellEnd"/>
+      <w:r>
+        <w:t xml:space="preserve"> </w:t>
+      </w:r>
+      <w:proofErr w:type="spellStart"/>
+      <w:r>
+        <w:t>Arquiteturais</w:t>
+      </w:r>
+      <w:proofErr w:type="spellEnd"/>
+    </w:p>
+    <w:p>
+      <w:pPr>
+        <w:pStyle w:val="PargrafodaLista"/>
+        <w:numPr>
+          <w:ilvl w:val="0"/>
+          <w:numId w:val="33"/>
+        </w:numPr>
+      </w:pPr>
+      <w:r>
+        <w:rPr>
+          <w:rStyle w:val="hps"/>
+          <w:lang w:val="pt-PT"/>
+        </w:rPr>
+        <w:t>Lógica</w:t>
+      </w:r>
+      <w:r>
+        <w:rPr>
+          <w:lang w:val="pt-PT"/>
+        </w:rPr>
+        <w:t xml:space="preserve">: </w:t>
+      </w:r>
+    </w:p>
+    <w:p>
+      <w:pPr>
+        <w:ind w:left="360"/>
+      </w:pPr>
+    </w:p>
+    <w:p>
+      <w:pPr>
+        <w:pStyle w:val="PargrafodaLista"/>
+        <w:numPr>
+          <w:ilvl w:val="0"/>
+          <w:numId w:val="33"/>
+        </w:numPr>
+      </w:pPr>
+      <w:r>
+        <w:rPr>
+          <w:lang w:val="pt-PT"/>
+        </w:rPr>
+        <w:t>Operacional:</w:t>
+      </w:r>
+      <w:r>
+        <w:rPr>
+          <w:lang w:val="pt-PT"/>
+        </w:rPr>
+        <w:br/>
+      </w:r>
+    </w:p>
+    <w:p>
+      <w:pPr>
+        <w:ind w:left="360"/>
+      </w:pPr>
+    </w:p>
+    <w:p>
+      <w:pPr>
+        <w:pStyle w:val="PargrafodaLista"/>
+        <w:numPr>
+          <w:ilvl w:val="0"/>
+          <w:numId w:val="33"/>
+        </w:numPr>
+      </w:pPr>
+      <w:r>
+        <w:t>Visão do Caso de Uso:</w:t>
+      </w:r>
+    </w:p>
+    <w:p>
+      <w:pPr>
+        <w:ind w:left="360"/>
+      </w:pPr>
+    </w:p>
+    <w:p>
+      <w:pPr>
+        <w:pStyle w:val="Ttulo1"/>
+        <w:numPr>
+          <w:ilvl w:val="0"/>
+          <w:numId w:val="0"/>
+        </w:numPr>
+        <w:ind w:left="360" w:hanging="360"/>
       </w:pPr>
       <w:bookmarkStart w:id="2" w:name="_GoBack"/>
       <w:bookmarkEnd w:id="2"/>
-      <w:r>
-        <w:rPr>
-          <w:lang w:val="pt-BR"/>
-        </w:rPr>
-        <w:lastRenderedPageBreak/>
-        <w:t xml:space="preserve">Decisões, Restrições e </w:t>
-      </w:r>
-      <w:proofErr w:type="gramStart"/>
-      <w:r>
-        <w:rPr>
-          <w:lang w:val="pt-BR"/>
-        </w:rPr>
-        <w:t>Justificativas</w:t>
-      </w:r>
-      <w:proofErr w:type="gramEnd"/>
     </w:p>
-    <w:p>
-      <w:pPr>
-        <w:pStyle w:val="InfoBlue"/>
-      </w:pPr>
-      <w:r>
-        <w:t xml:space="preserve">[List the decisions that have been made regarding architectural approaches and the constraints being placed on the way that the developers build the system. These will serve as guidelines for defining architecturally significant parts of the system. Justify each decision or constraint so that developers understand the importance of building the system according to the context created by those decisions and constraints. This may include a list of DOs and DON’Ts to guide the developers in building the system.] </w:t>
-      </w:r>
-    </w:p>
-    <w:p>
-      <w:pPr>
-        <w:numPr>
-          <w:ilvl w:val="0"/>
-          <w:numId w:val="27"/>
-        </w:numPr>
-      </w:pPr>
-      <w:r>
-        <w:t>Decision or constraint and justification</w:t>
-      </w:r>
-    </w:p>
-    <w:p>
-      <w:pPr>
-        <w:numPr>
-          <w:ilvl w:val="0"/>
-          <w:numId w:val="27"/>
-        </w:numPr>
-      </w:pPr>
-      <w:r>
-        <w:t>Decision or constraint and justification</w:t>
-      </w:r>
-    </w:p>
-    <w:p>
-      <w:pPr>
-        <w:pStyle w:val="Ttulo1"/>
-      </w:pPr>
-      <w:proofErr w:type="spellStart"/>
-      <w:r>
-        <w:t>Mecanismos</w:t>
-      </w:r>
-      <w:proofErr w:type="spellEnd"/>
-      <w:r>
-        <w:t xml:space="preserve"> </w:t>
-      </w:r>
-      <w:proofErr w:type="spellStart"/>
-      <w:r>
-        <w:t>Arquiteturais</w:t>
-      </w:r>
-      <w:proofErr w:type="spellEnd"/>
-    </w:p>
-    <w:p>
-      <w:pPr>
-        <w:pStyle w:val="InfoBlue"/>
-      </w:pPr>
-      <w:r>
-        <w:t>[List the architectural mechanisms and describe the current state of each one. Initially, each mechanism may be only name and a brief description. They will evolve until the mechanism is a collaboration or pattern that can be directly applied to some aspect of the design.]</w:t>
-      </w:r>
-    </w:p>
-    <w:p>
-      <w:pPr>
-        <w:pStyle w:val="Ttulo2"/>
-      </w:pPr>
-      <w:proofErr w:type="spellStart"/>
-      <w:r>
-        <w:t>Mecanismo</w:t>
-      </w:r>
-      <w:proofErr w:type="spellEnd"/>
-      <w:r>
-        <w:t xml:space="preserve"> </w:t>
-      </w:r>
-      <w:proofErr w:type="spellStart"/>
-      <w:r>
-        <w:t>Arquitetural</w:t>
-      </w:r>
-      <w:proofErr w:type="spellEnd"/>
-      <w:r>
-        <w:t xml:space="preserve"> 1</w:t>
-      </w:r>
-    </w:p>
-    <w:p>
-      <w:pPr>
-        <w:pStyle w:val="InfoBlue"/>
-        <w:ind w:firstLine="360"/>
-      </w:pPr>
-      <w:r>
-        <w:t>[Describe the purpose, attributes, and function of the architectural mechanism.]</w:t>
-      </w:r>
-    </w:p>
-    <w:p>
-      <w:pPr>
-        <w:pStyle w:val="Ttulo2"/>
-      </w:pPr>
-      <w:proofErr w:type="spellStart"/>
-      <w:r>
-        <w:t>Mecanismo</w:t>
-      </w:r>
-      <w:proofErr w:type="spellEnd"/>
-      <w:r>
-        <w:t xml:space="preserve"> </w:t>
-      </w:r>
-      <w:proofErr w:type="spellStart"/>
-      <w:r>
-        <w:t>Arquitetural</w:t>
-      </w:r>
-      <w:proofErr w:type="spellEnd"/>
-      <w:r>
-        <w:t xml:space="preserve"> 2</w:t>
-      </w:r>
-    </w:p>
-    <w:p>
-      <w:pPr>
-        <w:pStyle w:val="InfoBlue"/>
-        <w:ind w:firstLine="360"/>
-      </w:pPr>
-      <w:r>
-        <w:t>[Describe the purpose, attributes, and function of the architectural mechanism.]</w:t>
-      </w:r>
-    </w:p>
-    <w:p>
-      <w:pPr>
-        <w:pStyle w:val="Corpodetexto"/>
-      </w:pPr>
-    </w:p>
-    <w:p>
-      <w:pPr>
-        <w:pStyle w:val="Ttulo1"/>
-      </w:pPr>
-      <w:proofErr w:type="spellStart"/>
-      <w:r>
-        <w:t>Principais</w:t>
-      </w:r>
-      <w:proofErr w:type="spellEnd"/>
-      <w:r>
-        <w:t xml:space="preserve"> </w:t>
-      </w:r>
-      <w:proofErr w:type="spellStart"/>
-      <w:r>
-        <w:t>Abstrações</w:t>
-      </w:r>
-      <w:proofErr w:type="spellEnd"/>
-    </w:p>
-    <w:p>
-      <w:pPr>
-        <w:pStyle w:val="InfoBlue"/>
-      </w:pPr>
-      <w:r>
-        <w:t>[List and briefly describe the key abstractions of the system. This should be a relatively short list of the critical concepts that define the system. The key abstractions will usually translate to the initial analysis classes and important patterns.]</w:t>
-      </w:r>
-    </w:p>
-    <w:p>
-      <w:pPr>
-        <w:pStyle w:val="Ttulo1"/>
-        <w:rPr>
-          <w:lang w:val="pt-BR"/>
-        </w:rPr>
-      </w:pPr>
-      <w:r>
-        <w:rPr>
-          <w:lang w:val="pt-BR"/>
-        </w:rPr>
-        <w:t>Camadas do Framework da Arquitetura</w:t>
-      </w:r>
-    </w:p>
-    <w:p>
-      <w:pPr>
-        <w:pStyle w:val="InfoBlue"/>
-      </w:pPr>
-      <w:r>
-        <w:t>[Describe the architectural pattern that you will use or how the architecture will be consistent and uniform. This could be a simple reference to an existing or well-known architectural pattern, such as the Layer framework, a reference to a high-level model of the framework, or a description of how the major system components should be put together.]</w:t>
-      </w:r>
-    </w:p>
-    <w:p>
-      <w:pPr>
-        <w:pStyle w:val="Ttulo1"/>
-      </w:pPr>
-      <w:proofErr w:type="spellStart"/>
-      <w:r>
-        <w:t>Visões</w:t>
-      </w:r>
-      <w:proofErr w:type="spellEnd"/>
-      <w:r>
-        <w:t xml:space="preserve"> </w:t>
-      </w:r>
-      <w:proofErr w:type="spellStart"/>
-      <w:r>
-        <w:t>Arquiteturais</w:t>
-      </w:r>
-      <w:proofErr w:type="spellEnd"/>
-    </w:p>
-    <w:p>
-      <w:pPr>
-        <w:pStyle w:val="InfoBlue"/>
-      </w:pPr>
-      <w:r>
-        <w:t>[Describe the architectural views that you will use to describe the software architecture. This illustrates the different perspectives that you will make available to review and to document architectural decisions.]</w:t>
-      </w:r>
-    </w:p>
-    <w:p>
-      <w:pPr>
-        <w:pStyle w:val="Ttulo2"/>
-      </w:pPr>
-      <w:r>
-        <w:t>Recommended views</w:t>
-      </w:r>
-    </w:p>
-    <w:p>
-      <w:pPr>
-        <w:numPr>
-          <w:ilvl w:val="0"/>
-          <w:numId w:val="24"/>
-        </w:numPr>
-      </w:pPr>
-      <w:r>
-        <w:rPr>
-          <w:b/>
-          <w:bCs/>
-        </w:rPr>
-        <w:t xml:space="preserve">Logical: </w:t>
-      </w:r>
-      <w:r>
-        <w:t>Describes the structure and behavior of architecturally significant portions of the system. This might include the package structure, critical interfaces, important classes and subsystems, and the relationships between these elements. It also includes physical and logical views of persistent data, if persistence will be built into the system. This is a documented subset of the design.</w:t>
-      </w:r>
-    </w:p>
-    <w:p>
-      <w:pPr>
-        <w:numPr>
-          <w:ilvl w:val="0"/>
-          <w:numId w:val="24"/>
-        </w:numPr>
-      </w:pPr>
-      <w:r>
-        <w:rPr>
-          <w:b/>
-          <w:bCs/>
-        </w:rPr>
-        <w:t>Operational:</w:t>
-      </w:r>
-      <w:r>
-        <w:t xml:space="preserve"> Describes the physical nodes of the system and the processes, threads, and components that run on those physical nodes. This view isn’t necessary if the system runs in a single process and thread.</w:t>
-      </w:r>
-    </w:p>
-    <w:p>
-      <w:pPr>
-        <w:numPr>
-          <w:ilvl w:val="0"/>
-          <w:numId w:val="24"/>
-        </w:numPr>
-      </w:pPr>
-      <w:r>
-        <w:rPr>
-          <w:b/>
-          <w:bCs/>
-        </w:rPr>
-        <w:t xml:space="preserve">Use case: </w:t>
-      </w:r>
-      <w:r>
-        <w:t>A list or diagram of the use cases that contain architecturally significant requirements.</w:t>
-      </w:r>
-    </w:p>
-    <w:p/>
     <w:sectPr>
       <w:headerReference w:type="even" r:id="rId8"/>
       <w:headerReference w:type="default" r:id="rId9"/>
@@ -2278,14 +2384,14 @@
         <v:path o:extrusionok="f" gradientshapeok="t" o:connecttype="rect"/>
         <o:lock v:ext="edit" aspectratio="t"/>
       </v:shapetype>
-      <v:shape id="_x0000_i1060" type="#_x0000_t75" style="width:29.05pt;height:27.75pt" o:bullet="t">
+      <v:shape id="_x0000_i1070" type="#_x0000_t75" style="width:29.05pt;height:27.75pt" o:bullet="t">
         <v:imagedata r:id="rId1" o:title="clip_image001"/>
       </v:shape>
     </w:pict>
   </w:numPicBullet>
   <w:numPicBullet w:numPicBulletId="1">
     <w:pict>
-      <v:shape id="_x0000_i1061" type="#_x0000_t75" style="width:31.05pt;height:29.7pt" o:bullet="t">
+      <v:shape id="_x0000_i1071" type="#_x0000_t75" style="width:31.05pt;height:29.7pt" o:bullet="t">
         <v:imagedata r:id="rId2" o:title="clip_image002"/>
       </v:shape>
     </w:pict>
@@ -2372,6 +2478,119 @@
     </w:lvl>
   </w:abstractNum>
   <w:abstractNum w:abstractNumId="1">
+    <w:nsid w:val="07893547"/>
+    <w:multiLevelType w:val="hybridMultilevel"/>
+    <w:tmpl w:val="683642B6"/>
+    <w:lvl w:ilvl="0" w:tplc="04160001">
+      <w:start w:val="1"/>
+      <w:numFmt w:val="bullet"/>
+      <w:lvlText w:val=""/>
+      <w:lvlJc w:val="left"/>
+      <w:pPr>
+        <w:ind w:left="720" w:hanging="360"/>
+      </w:pPr>
+      <w:rPr>
+        <w:rFonts w:ascii="Symbol" w:hAnsi="Symbol" w:hint="default"/>
+      </w:rPr>
+    </w:lvl>
+    <w:lvl w:ilvl="1" w:tplc="04160003" w:tentative="1">
+      <w:start w:val="1"/>
+      <w:numFmt w:val="bullet"/>
+      <w:lvlText w:val="o"/>
+      <w:lvlJc w:val="left"/>
+      <w:pPr>
+        <w:ind w:left="1440" w:hanging="360"/>
+      </w:pPr>
+      <w:rPr>
+        <w:rFonts w:ascii="Courier New" w:hAnsi="Courier New" w:cs="Courier New" w:hint="default"/>
+      </w:rPr>
+    </w:lvl>
+    <w:lvl w:ilvl="2" w:tplc="04160005" w:tentative="1">
+      <w:start w:val="1"/>
+      <w:numFmt w:val="bullet"/>
+      <w:lvlText w:val=""/>
+      <w:lvlJc w:val="left"/>
+      <w:pPr>
+        <w:ind w:left="2160" w:hanging="360"/>
+      </w:pPr>
+      <w:rPr>
+        <w:rFonts w:ascii="Wingdings" w:hAnsi="Wingdings" w:hint="default"/>
+      </w:rPr>
+    </w:lvl>
+    <w:lvl w:ilvl="3" w:tplc="04160001" w:tentative="1">
+      <w:start w:val="1"/>
+      <w:numFmt w:val="bullet"/>
+      <w:lvlText w:val=""/>
+      <w:lvlJc w:val="left"/>
+      <w:pPr>
+        <w:ind w:left="2880" w:hanging="360"/>
+      </w:pPr>
+      <w:rPr>
+        <w:rFonts w:ascii="Symbol" w:hAnsi="Symbol" w:hint="default"/>
+      </w:rPr>
+    </w:lvl>
+    <w:lvl w:ilvl="4" w:tplc="04160003" w:tentative="1">
+      <w:start w:val="1"/>
+      <w:numFmt w:val="bullet"/>
+      <w:lvlText w:val="o"/>
+      <w:lvlJc w:val="left"/>
+      <w:pPr>
+        <w:ind w:left="3600" w:hanging="360"/>
+      </w:pPr>
+      <w:rPr>
+        <w:rFonts w:ascii="Courier New" w:hAnsi="Courier New" w:cs="Courier New" w:hint="default"/>
+      </w:rPr>
+    </w:lvl>
+    <w:lvl w:ilvl="5" w:tplc="04160005" w:tentative="1">
+      <w:start w:val="1"/>
+      <w:numFmt w:val="bullet"/>
+      <w:lvlText w:val=""/>
+      <w:lvlJc w:val="left"/>
+      <w:pPr>
+        <w:ind w:left="4320" w:hanging="360"/>
+      </w:pPr>
+      <w:rPr>
+        <w:rFonts w:ascii="Wingdings" w:hAnsi="Wingdings" w:hint="default"/>
+      </w:rPr>
+    </w:lvl>
+    <w:lvl w:ilvl="6" w:tplc="04160001" w:tentative="1">
+      <w:start w:val="1"/>
+      <w:numFmt w:val="bullet"/>
+      <w:lvlText w:val=""/>
+      <w:lvlJc w:val="left"/>
+      <w:pPr>
+        <w:ind w:left="5040" w:hanging="360"/>
+      </w:pPr>
+      <w:rPr>
+        <w:rFonts w:ascii="Symbol" w:hAnsi="Symbol" w:hint="default"/>
+      </w:rPr>
+    </w:lvl>
+    <w:lvl w:ilvl="7" w:tplc="04160003" w:tentative="1">
+      <w:start w:val="1"/>
+      <w:numFmt w:val="bullet"/>
+      <w:lvlText w:val="o"/>
+      <w:lvlJc w:val="left"/>
+      <w:pPr>
+        <w:ind w:left="5760" w:hanging="360"/>
+      </w:pPr>
+      <w:rPr>
+        <w:rFonts w:ascii="Courier New" w:hAnsi="Courier New" w:cs="Courier New" w:hint="default"/>
+      </w:rPr>
+    </w:lvl>
+    <w:lvl w:ilvl="8" w:tplc="04160005" w:tentative="1">
+      <w:start w:val="1"/>
+      <w:numFmt w:val="bullet"/>
+      <w:lvlText w:val=""/>
+      <w:lvlJc w:val="left"/>
+      <w:pPr>
+        <w:ind w:left="6480" w:hanging="360"/>
+      </w:pPr>
+      <w:rPr>
+        <w:rFonts w:ascii="Wingdings" w:hAnsi="Wingdings" w:hint="default"/>
+      </w:rPr>
+    </w:lvl>
+  </w:abstractNum>
+  <w:abstractNum w:abstractNumId="2">
     <w:nsid w:val="0B2B1A1A"/>
     <w:multiLevelType w:val="hybridMultilevel"/>
     <w:tmpl w:val="F982825A"/>
@@ -2511,7 +2730,7 @@
       </w:rPr>
     </w:lvl>
   </w:abstractNum>
-  <w:abstractNum w:abstractNumId="2">
+  <w:abstractNum w:abstractNumId="3">
     <w:nsid w:val="0E0221E6"/>
     <w:multiLevelType w:val="multilevel"/>
     <w:tmpl w:val="5EB24E44"/>
@@ -2588,7 +2807,7 @@
       <w:lvlJc w:val="left"/>
     </w:lvl>
   </w:abstractNum>
-  <w:abstractNum w:abstractNumId="3">
+  <w:abstractNum w:abstractNumId="4">
     <w:nsid w:val="13677EC2"/>
     <w:multiLevelType w:val="hybridMultilevel"/>
     <w:tmpl w:val="5E58DFF0"/>
@@ -2729,7 +2948,120 @@
       </w:rPr>
     </w:lvl>
   </w:abstractNum>
-  <w:abstractNum w:abstractNumId="4">
+  <w:abstractNum w:abstractNumId="5">
+    <w:nsid w:val="1726392A"/>
+    <w:multiLevelType w:val="hybridMultilevel"/>
+    <w:tmpl w:val="93D24CB0"/>
+    <w:lvl w:ilvl="0" w:tplc="04160001">
+      <w:start w:val="1"/>
+      <w:numFmt w:val="bullet"/>
+      <w:lvlText w:val=""/>
+      <w:lvlJc w:val="left"/>
+      <w:pPr>
+        <w:ind w:left="720" w:hanging="360"/>
+      </w:pPr>
+      <w:rPr>
+        <w:rFonts w:ascii="Symbol" w:hAnsi="Symbol" w:hint="default"/>
+      </w:rPr>
+    </w:lvl>
+    <w:lvl w:ilvl="1" w:tplc="04160003" w:tentative="1">
+      <w:start w:val="1"/>
+      <w:numFmt w:val="bullet"/>
+      <w:lvlText w:val="o"/>
+      <w:lvlJc w:val="left"/>
+      <w:pPr>
+        <w:ind w:left="1440" w:hanging="360"/>
+      </w:pPr>
+      <w:rPr>
+        <w:rFonts w:ascii="Courier New" w:hAnsi="Courier New" w:cs="Courier New" w:hint="default"/>
+      </w:rPr>
+    </w:lvl>
+    <w:lvl w:ilvl="2" w:tplc="04160005" w:tentative="1">
+      <w:start w:val="1"/>
+      <w:numFmt w:val="bullet"/>
+      <w:lvlText w:val=""/>
+      <w:lvlJc w:val="left"/>
+      <w:pPr>
+        <w:ind w:left="2160" w:hanging="360"/>
+      </w:pPr>
+      <w:rPr>
+        <w:rFonts w:ascii="Wingdings" w:hAnsi="Wingdings" w:hint="default"/>
+      </w:rPr>
+    </w:lvl>
+    <w:lvl w:ilvl="3" w:tplc="04160001" w:tentative="1">
+      <w:start w:val="1"/>
+      <w:numFmt w:val="bullet"/>
+      <w:lvlText w:val=""/>
+      <w:lvlJc w:val="left"/>
+      <w:pPr>
+        <w:ind w:left="2880" w:hanging="360"/>
+      </w:pPr>
+      <w:rPr>
+        <w:rFonts w:ascii="Symbol" w:hAnsi="Symbol" w:hint="default"/>
+      </w:rPr>
+    </w:lvl>
+    <w:lvl w:ilvl="4" w:tplc="04160003" w:tentative="1">
+      <w:start w:val="1"/>
+      <w:numFmt w:val="bullet"/>
+      <w:lvlText w:val="o"/>
+      <w:lvlJc w:val="left"/>
+      <w:pPr>
+        <w:ind w:left="3600" w:hanging="360"/>
+      </w:pPr>
+      <w:rPr>
+        <w:rFonts w:ascii="Courier New" w:hAnsi="Courier New" w:cs="Courier New" w:hint="default"/>
+      </w:rPr>
+    </w:lvl>
+    <w:lvl w:ilvl="5" w:tplc="04160005" w:tentative="1">
+      <w:start w:val="1"/>
+      <w:numFmt w:val="bullet"/>
+      <w:lvlText w:val=""/>
+      <w:lvlJc w:val="left"/>
+      <w:pPr>
+        <w:ind w:left="4320" w:hanging="360"/>
+      </w:pPr>
+      <w:rPr>
+        <w:rFonts w:ascii="Wingdings" w:hAnsi="Wingdings" w:hint="default"/>
+      </w:rPr>
+    </w:lvl>
+    <w:lvl w:ilvl="6" w:tplc="04160001" w:tentative="1">
+      <w:start w:val="1"/>
+      <w:numFmt w:val="bullet"/>
+      <w:lvlText w:val=""/>
+      <w:lvlJc w:val="left"/>
+      <w:pPr>
+        <w:ind w:left="5040" w:hanging="360"/>
+      </w:pPr>
+      <w:rPr>
+        <w:rFonts w:ascii="Symbol" w:hAnsi="Symbol" w:hint="default"/>
+      </w:rPr>
+    </w:lvl>
+    <w:lvl w:ilvl="7" w:tplc="04160003" w:tentative="1">
+      <w:start w:val="1"/>
+      <w:numFmt w:val="bullet"/>
+      <w:lvlText w:val="o"/>
+      <w:lvlJc w:val="left"/>
+      <w:pPr>
+        <w:ind w:left="5760" w:hanging="360"/>
+      </w:pPr>
+      <w:rPr>
+        <w:rFonts w:ascii="Courier New" w:hAnsi="Courier New" w:cs="Courier New" w:hint="default"/>
+      </w:rPr>
+    </w:lvl>
+    <w:lvl w:ilvl="8" w:tplc="04160005" w:tentative="1">
+      <w:start w:val="1"/>
+      <w:numFmt w:val="bullet"/>
+      <w:lvlText w:val=""/>
+      <w:lvlJc w:val="left"/>
+      <w:pPr>
+        <w:ind w:left="6480" w:hanging="360"/>
+      </w:pPr>
+      <w:rPr>
+        <w:rFonts w:ascii="Wingdings" w:hAnsi="Wingdings" w:hint="default"/>
+      </w:rPr>
+    </w:lvl>
+  </w:abstractNum>
+  <w:abstractNum w:abstractNumId="6">
     <w:nsid w:val="17D614FB"/>
     <w:multiLevelType w:val="hybridMultilevel"/>
     <w:tmpl w:val="3CFAB16C"/>
@@ -2869,7 +3201,7 @@
       </w:rPr>
     </w:lvl>
   </w:abstractNum>
-  <w:abstractNum w:abstractNumId="5">
+  <w:abstractNum w:abstractNumId="7">
     <w:nsid w:val="1803510D"/>
     <w:multiLevelType w:val="hybridMultilevel"/>
     <w:tmpl w:val="69E8825E"/>
@@ -3009,7 +3341,7 @@
       </w:rPr>
     </w:lvl>
   </w:abstractNum>
-  <w:abstractNum w:abstractNumId="6">
+  <w:abstractNum w:abstractNumId="8">
     <w:nsid w:val="22BE0B64"/>
     <w:multiLevelType w:val="singleLevel"/>
     <w:tmpl w:val="77A0C01E"/>
@@ -3029,7 +3361,7 @@
       </w:rPr>
     </w:lvl>
   </w:abstractNum>
-  <w:abstractNum w:abstractNumId="7">
+  <w:abstractNum w:abstractNumId="9">
     <w:nsid w:val="29EF7447"/>
     <w:multiLevelType w:val="multilevel"/>
     <w:tmpl w:val="2E3C2874"/>
@@ -3178,7 +3510,7 @@
       </w:rPr>
     </w:lvl>
   </w:abstractNum>
-  <w:abstractNum w:abstractNumId="8">
+  <w:abstractNum w:abstractNumId="10">
     <w:nsid w:val="37393DC0"/>
     <w:multiLevelType w:val="hybridMultilevel"/>
     <w:tmpl w:val="7A78BA46"/>
@@ -3318,7 +3650,7 @@
       </w:rPr>
     </w:lvl>
   </w:abstractNum>
-  <w:abstractNum w:abstractNumId="9">
+  <w:abstractNum w:abstractNumId="11">
     <w:nsid w:val="3F6D6EB3"/>
     <w:multiLevelType w:val="multilevel"/>
     <w:tmpl w:val="FFFFFFFF"/>
@@ -3386,7 +3718,7 @@
       <w:lvlJc w:val="left"/>
     </w:lvl>
   </w:abstractNum>
-  <w:abstractNum w:abstractNumId="10">
+  <w:abstractNum w:abstractNumId="12">
     <w:nsid w:val="41395FB6"/>
     <w:multiLevelType w:val="hybridMultilevel"/>
     <w:tmpl w:val="4ABC85C4"/>
@@ -3526,7 +3858,7 @@
       </w:rPr>
     </w:lvl>
   </w:abstractNum>
-  <w:abstractNum w:abstractNumId="11">
+  <w:abstractNum w:abstractNumId="13">
     <w:nsid w:val="54BC79C4"/>
     <w:multiLevelType w:val="hybridMultilevel"/>
     <w:tmpl w:val="5ED6BD32"/>
@@ -3639,7 +3971,7 @@
       </w:rPr>
     </w:lvl>
   </w:abstractNum>
-  <w:abstractNum w:abstractNumId="12">
+  <w:abstractNum w:abstractNumId="14">
     <w:nsid w:val="5DEF61DC"/>
     <w:multiLevelType w:val="multilevel"/>
     <w:tmpl w:val="FFFFFFFF"/>
@@ -3707,7 +4039,7 @@
       <w:lvlJc w:val="left"/>
     </w:lvl>
   </w:abstractNum>
-  <w:abstractNum w:abstractNumId="13">
+  <w:abstractNum w:abstractNumId="15">
     <w:nsid w:val="65704325"/>
     <w:multiLevelType w:val="hybridMultilevel"/>
     <w:tmpl w:val="32B0D5EE"/>
@@ -3847,7 +4179,7 @@
       </w:rPr>
     </w:lvl>
   </w:abstractNum>
-  <w:abstractNum w:abstractNumId="14">
+  <w:abstractNum w:abstractNumId="16">
     <w:nsid w:val="6EB14D19"/>
     <w:multiLevelType w:val="hybridMultilevel"/>
     <w:tmpl w:val="FA1454B4"/>
@@ -3963,7 +4295,7 @@
       </w:pPr>
     </w:lvl>
   </w:abstractNum>
-  <w:abstractNum w:abstractNumId="15">
+  <w:abstractNum w:abstractNumId="17">
     <w:nsid w:val="701A771C"/>
     <w:multiLevelType w:val="multilevel"/>
     <w:tmpl w:val="11D8D30C"/>
@@ -4036,7 +4368,7 @@
       <w:lvlJc w:val="left"/>
     </w:lvl>
   </w:abstractNum>
-  <w:abstractNum w:abstractNumId="16">
+  <w:abstractNum w:abstractNumId="18">
     <w:nsid w:val="73474DEB"/>
     <w:multiLevelType w:val="hybridMultilevel"/>
     <w:tmpl w:val="F410D3B4"/>
@@ -4169,6 +4501,119 @@
         <w:tabs>
           <w:tab w:val="num" w:pos="6480"/>
         </w:tabs>
+        <w:ind w:left="6480" w:hanging="360"/>
+      </w:pPr>
+      <w:rPr>
+        <w:rFonts w:ascii="Wingdings" w:hAnsi="Wingdings" w:hint="default"/>
+      </w:rPr>
+    </w:lvl>
+  </w:abstractNum>
+  <w:abstractNum w:abstractNumId="19">
+    <w:nsid w:val="7F873F66"/>
+    <w:multiLevelType w:val="hybridMultilevel"/>
+    <w:tmpl w:val="88A47A44"/>
+    <w:lvl w:ilvl="0" w:tplc="04160001">
+      <w:start w:val="1"/>
+      <w:numFmt w:val="bullet"/>
+      <w:lvlText w:val=""/>
+      <w:lvlJc w:val="left"/>
+      <w:pPr>
+        <w:ind w:left="720" w:hanging="360"/>
+      </w:pPr>
+      <w:rPr>
+        <w:rFonts w:ascii="Symbol" w:hAnsi="Symbol" w:hint="default"/>
+      </w:rPr>
+    </w:lvl>
+    <w:lvl w:ilvl="1" w:tplc="04160003" w:tentative="1">
+      <w:start w:val="1"/>
+      <w:numFmt w:val="bullet"/>
+      <w:lvlText w:val="o"/>
+      <w:lvlJc w:val="left"/>
+      <w:pPr>
+        <w:ind w:left="1440" w:hanging="360"/>
+      </w:pPr>
+      <w:rPr>
+        <w:rFonts w:ascii="Courier New" w:hAnsi="Courier New" w:cs="Courier New" w:hint="default"/>
+      </w:rPr>
+    </w:lvl>
+    <w:lvl w:ilvl="2" w:tplc="04160005" w:tentative="1">
+      <w:start w:val="1"/>
+      <w:numFmt w:val="bullet"/>
+      <w:lvlText w:val=""/>
+      <w:lvlJc w:val="left"/>
+      <w:pPr>
+        <w:ind w:left="2160" w:hanging="360"/>
+      </w:pPr>
+      <w:rPr>
+        <w:rFonts w:ascii="Wingdings" w:hAnsi="Wingdings" w:hint="default"/>
+      </w:rPr>
+    </w:lvl>
+    <w:lvl w:ilvl="3" w:tplc="04160001" w:tentative="1">
+      <w:start w:val="1"/>
+      <w:numFmt w:val="bullet"/>
+      <w:lvlText w:val=""/>
+      <w:lvlJc w:val="left"/>
+      <w:pPr>
+        <w:ind w:left="2880" w:hanging="360"/>
+      </w:pPr>
+      <w:rPr>
+        <w:rFonts w:ascii="Symbol" w:hAnsi="Symbol" w:hint="default"/>
+      </w:rPr>
+    </w:lvl>
+    <w:lvl w:ilvl="4" w:tplc="04160003" w:tentative="1">
+      <w:start w:val="1"/>
+      <w:numFmt w:val="bullet"/>
+      <w:lvlText w:val="o"/>
+      <w:lvlJc w:val="left"/>
+      <w:pPr>
+        <w:ind w:left="3600" w:hanging="360"/>
+      </w:pPr>
+      <w:rPr>
+        <w:rFonts w:ascii="Courier New" w:hAnsi="Courier New" w:cs="Courier New" w:hint="default"/>
+      </w:rPr>
+    </w:lvl>
+    <w:lvl w:ilvl="5" w:tplc="04160005" w:tentative="1">
+      <w:start w:val="1"/>
+      <w:numFmt w:val="bullet"/>
+      <w:lvlText w:val=""/>
+      <w:lvlJc w:val="left"/>
+      <w:pPr>
+        <w:ind w:left="4320" w:hanging="360"/>
+      </w:pPr>
+      <w:rPr>
+        <w:rFonts w:ascii="Wingdings" w:hAnsi="Wingdings" w:hint="default"/>
+      </w:rPr>
+    </w:lvl>
+    <w:lvl w:ilvl="6" w:tplc="04160001" w:tentative="1">
+      <w:start w:val="1"/>
+      <w:numFmt w:val="bullet"/>
+      <w:lvlText w:val=""/>
+      <w:lvlJc w:val="left"/>
+      <w:pPr>
+        <w:ind w:left="5040" w:hanging="360"/>
+      </w:pPr>
+      <w:rPr>
+        <w:rFonts w:ascii="Symbol" w:hAnsi="Symbol" w:hint="default"/>
+      </w:rPr>
+    </w:lvl>
+    <w:lvl w:ilvl="7" w:tplc="04160003" w:tentative="1">
+      <w:start w:val="1"/>
+      <w:numFmt w:val="bullet"/>
+      <w:lvlText w:val="o"/>
+      <w:lvlJc w:val="left"/>
+      <w:pPr>
+        <w:ind w:left="5760" w:hanging="360"/>
+      </w:pPr>
+      <w:rPr>
+        <w:rFonts w:ascii="Courier New" w:hAnsi="Courier New" w:cs="Courier New" w:hint="default"/>
+      </w:rPr>
+    </w:lvl>
+    <w:lvl w:ilvl="8" w:tplc="04160005" w:tentative="1">
+      <w:start w:val="1"/>
+      <w:numFmt w:val="bullet"/>
+      <w:lvlText w:val=""/>
+      <w:lvlJc w:val="left"/>
+      <w:pPr>
         <w:ind w:left="6480" w:hanging="360"/>
       </w:pPr>
       <w:rPr>
@@ -4180,13 +4625,13 @@
     <w:abstractNumId w:val="0"/>
   </w:num>
   <w:num w:numId="2">
-    <w:abstractNumId w:val="5"/>
+    <w:abstractNumId w:val="7"/>
   </w:num>
   <w:num w:numId="3">
-    <w:abstractNumId w:val="16"/>
+    <w:abstractNumId w:val="18"/>
   </w:num>
   <w:num w:numId="4">
-    <w:abstractNumId w:val="13"/>
+    <w:abstractNumId w:val="15"/>
   </w:num>
   <w:num w:numId="5">
     <w:abstractNumId w:val="0"/>
@@ -4222,16 +4667,16 @@
     <w:abstractNumId w:val="0"/>
   </w:num>
   <w:num w:numId="16">
+    <w:abstractNumId w:val="8"/>
+  </w:num>
+  <w:num w:numId="17">
     <w:abstractNumId w:val="6"/>
   </w:num>
-  <w:num w:numId="17">
-    <w:abstractNumId w:val="4"/>
-  </w:num>
   <w:num w:numId="18">
-    <w:abstractNumId w:val="1"/>
+    <w:abstractNumId w:val="2"/>
   </w:num>
   <w:num w:numId="19">
-    <w:abstractNumId w:val="10"/>
+    <w:abstractNumId w:val="12"/>
   </w:num>
   <w:num w:numId="20">
     <w:abstractNumId w:val="0"/>
@@ -4246,31 +4691,40 @@
     <w:abstractNumId w:val="0"/>
   </w:num>
   <w:num w:numId="24">
-    <w:abstractNumId w:val="8"/>
+    <w:abstractNumId w:val="10"/>
   </w:num>
   <w:num w:numId="25">
-    <w:abstractNumId w:val="7"/>
+    <w:abstractNumId w:val="9"/>
   </w:num>
   <w:num w:numId="26">
-    <w:abstractNumId w:val="2"/>
+    <w:abstractNumId w:val="3"/>
   </w:num>
   <w:num w:numId="27">
-    <w:abstractNumId w:val="3"/>
+    <w:abstractNumId w:val="4"/>
   </w:num>
   <w:num w:numId="28">
-    <w:abstractNumId w:val="12"/>
+    <w:abstractNumId w:val="14"/>
   </w:num>
   <w:num w:numId="29">
-    <w:abstractNumId w:val="9"/>
+    <w:abstractNumId w:val="11"/>
   </w:num>
   <w:num w:numId="30">
-    <w:abstractNumId w:val="15"/>
+    <w:abstractNumId w:val="17"/>
   </w:num>
   <w:num w:numId="31">
-    <w:abstractNumId w:val="14"/>
+    <w:abstractNumId w:val="16"/>
   </w:num>
   <w:num w:numId="32">
-    <w:abstractNumId w:val="11"/>
+    <w:abstractNumId w:val="13"/>
+  </w:num>
+  <w:num w:numId="33">
+    <w:abstractNumId w:val="19"/>
+  </w:num>
+  <w:num w:numId="34">
+    <w:abstractNumId w:val="1"/>
+  </w:num>
+  <w:num w:numId="35">
+    <w:abstractNumId w:val="5"/>
   </w:num>
 </w:numbering>
 </file>
@@ -4289,7 +4743,7 @@
   <w:latentStyles w:defLockedState="0" w:defUIPriority="99" w:defSemiHidden="1" w:defUnhideWhenUsed="1" w:defQFormat="0" w:count="267">
     <w:lsdException w:name="Normal" w:semiHidden="0" w:uiPriority="0" w:unhideWhenUsed="0" w:qFormat="1"/>
     <w:lsdException w:name="heading 1" w:semiHidden="0" w:uiPriority="0" w:unhideWhenUsed="0" w:qFormat="1"/>
-    <w:lsdException w:name="heading 2" w:semiHidden="0" w:uiPriority="9" w:unhideWhenUsed="0" w:qFormat="1"/>
+    <w:lsdException w:name="heading 2" w:semiHidden="0" w:uiPriority="0" w:unhideWhenUsed="0" w:qFormat="1"/>
     <w:lsdException w:name="heading 3" w:semiHidden="0" w:uiPriority="0" w:unhideWhenUsed="0" w:qFormat="1"/>
     <w:lsdException w:name="heading 4" w:semiHidden="0" w:uiPriority="0" w:unhideWhenUsed="0" w:qFormat="1"/>
     <w:lsdException w:name="heading 5" w:semiHidden="0" w:uiPriority="0" w:unhideWhenUsed="0" w:qFormat="1"/>
@@ -4309,6 +4763,7 @@
     <w:lsdException w:name="caption" w:uiPriority="35" w:qFormat="1"/>
     <w:lsdException w:name="Title" w:semiHidden="0" w:uiPriority="10" w:unhideWhenUsed="0" w:qFormat="1"/>
     <w:lsdException w:name="Default Paragraph Font" w:uiPriority="1"/>
+    <w:lsdException w:name="Body Text" w:uiPriority="0"/>
     <w:lsdException w:name="Subtitle" w:semiHidden="0" w:uiPriority="11" w:unhideWhenUsed="0" w:qFormat="1"/>
     <w:lsdException w:name="Strong" w:semiHidden="0" w:uiPriority="22" w:unhideWhenUsed="0" w:qFormat="1"/>
     <w:lsdException w:name="Emphasis" w:semiHidden="0" w:uiPriority="20" w:unhideWhenUsed="0" w:qFormat="1"/>
@@ -5099,6 +5554,11 @@
       <w:lang w:val="pt-BR"/>
     </w:rPr>
   </w:style>
+  <w:style w:type="character" w:customStyle="1" w:styleId="hps">
+    <w:name w:val="hps"/>
+    <w:basedOn w:val="Fontepargpadro"/>
+    <w:rsid w:val="00FC2DA7"/>
+  </w:style>
 </w:styles>
 </file>
 
@@ -5116,7 +5576,7 @@
   <w:latentStyles w:defLockedState="0" w:defUIPriority="99" w:defSemiHidden="1" w:defUnhideWhenUsed="1" w:defQFormat="0" w:count="267">
     <w:lsdException w:name="Normal" w:semiHidden="0" w:uiPriority="0" w:unhideWhenUsed="0" w:qFormat="1"/>
     <w:lsdException w:name="heading 1" w:semiHidden="0" w:uiPriority="0" w:unhideWhenUsed="0" w:qFormat="1"/>
-    <w:lsdException w:name="heading 2" w:semiHidden="0" w:uiPriority="9" w:unhideWhenUsed="0" w:qFormat="1"/>
+    <w:lsdException w:name="heading 2" w:semiHidden="0" w:uiPriority="0" w:unhideWhenUsed="0" w:qFormat="1"/>
     <w:lsdException w:name="heading 3" w:semiHidden="0" w:uiPriority="0" w:unhideWhenUsed="0" w:qFormat="1"/>
     <w:lsdException w:name="heading 4" w:semiHidden="0" w:uiPriority="0" w:unhideWhenUsed="0" w:qFormat="1"/>
     <w:lsdException w:name="heading 5" w:semiHidden="0" w:uiPriority="0" w:unhideWhenUsed="0" w:qFormat="1"/>
@@ -5136,6 +5596,7 @@
     <w:lsdException w:name="caption" w:uiPriority="35" w:qFormat="1"/>
     <w:lsdException w:name="Title" w:semiHidden="0" w:uiPriority="10" w:unhideWhenUsed="0" w:qFormat="1"/>
     <w:lsdException w:name="Default Paragraph Font" w:uiPriority="1"/>
+    <w:lsdException w:name="Body Text" w:uiPriority="0"/>
     <w:lsdException w:name="Subtitle" w:semiHidden="0" w:uiPriority="11" w:unhideWhenUsed="0" w:qFormat="1"/>
     <w:lsdException w:name="Strong" w:semiHidden="0" w:uiPriority="22" w:unhideWhenUsed="0" w:qFormat="1"/>
     <w:lsdException w:name="Emphasis" w:semiHidden="0" w:uiPriority="20" w:unhideWhenUsed="0" w:qFormat="1"/>
@@ -5925,6 +6386,11 @@
     <w:rPr>
       <w:lang w:val="pt-BR"/>
     </w:rPr>
+  </w:style>
+  <w:style w:type="character" w:customStyle="1" w:styleId="hps">
+    <w:name w:val="hps"/>
+    <w:basedOn w:val="Fontepargpadro"/>
+    <w:rsid w:val="00FC2DA7"/>
   </w:style>
 </w:styles>
 </file>

</xml_diff>

<commit_message>
atualização de arquitetura 3
</commit_message>
<xml_diff>
--- a/Design/Caderno de Arquitetura.docx
+++ b/Design/Caderno de Arquitetura.docx
@@ -1922,6 +1922,74 @@
         </w:numPr>
       </w:pPr>
       <w:r>
+        <w:rPr>
+          <w:noProof/>
+          <w:lang w:eastAsia="pt-BR"/>
+        </w:rPr>
+        <w:drawing>
+          <wp:anchor distT="0" distB="0" distL="114300" distR="114300" simplePos="0" relativeHeight="251658240" behindDoc="0" locked="0" layoutInCell="1" allowOverlap="1" wp14:anchorId="5FEF3A00" wp14:editId="7790F99F">
+            <wp:simplePos x="0" y="0"/>
+            <wp:positionH relativeFrom="column">
+              <wp:posOffset>7620</wp:posOffset>
+            </wp:positionH>
+            <wp:positionV relativeFrom="paragraph">
+              <wp:posOffset>492125</wp:posOffset>
+            </wp:positionV>
+            <wp:extent cx="5943600" cy="1924050"/>
+            <wp:effectExtent l="0" t="0" r="0" b="0"/>
+            <wp:wrapTopAndBottom/>
+            <wp:docPr id="1" name="Imagem 1" descr="C:\Users\Edson Dias\Documents\Aulas\Entrega PS1\Diagrama de Caso de Uso.jpg"/>
+            <wp:cNvGraphicFramePr>
+              <a:graphicFrameLocks xmlns:a="http://schemas.openxmlformats.org/drawingml/2006/main" noChangeAspect="1"/>
+            </wp:cNvGraphicFramePr>
+            <a:graphic xmlns:a="http://schemas.openxmlformats.org/drawingml/2006/main">
+              <a:graphicData uri="http://schemas.openxmlformats.org/drawingml/2006/picture">
+                <pic:pic xmlns:pic="http://schemas.openxmlformats.org/drawingml/2006/picture">
+                  <pic:nvPicPr>
+                    <pic:cNvPr id="0" name="Picture 3" descr="C:\Users\Edson Dias\Documents\Aulas\Entrega PS1\Diagrama de Caso de Uso.jpg"/>
+                    <pic:cNvPicPr>
+                      <a:picLocks noChangeAspect="1" noChangeArrowheads="1"/>
+                    </pic:cNvPicPr>
+                  </pic:nvPicPr>
+                  <pic:blipFill>
+                    <a:blip r:embed="rId8">
+                      <a:extLst>
+                        <a:ext uri="{28A0092B-C50C-407E-A947-70E740481C1C}">
+                          <a14:useLocalDpi xmlns:a14="http://schemas.microsoft.com/office/drawing/2010/main" val="0"/>
+                        </a:ext>
+                      </a:extLst>
+                    </a:blip>
+                    <a:srcRect/>
+                    <a:stretch>
+                      <a:fillRect/>
+                    </a:stretch>
+                  </pic:blipFill>
+                  <pic:spPr bwMode="auto">
+                    <a:xfrm>
+                      <a:off x="0" y="0"/>
+                      <a:ext cx="5943600" cy="1924050"/>
+                    </a:xfrm>
+                    <a:prstGeom prst="rect">
+                      <a:avLst/>
+                    </a:prstGeom>
+                    <a:noFill/>
+                    <a:ln>
+                      <a:noFill/>
+                    </a:ln>
+                  </pic:spPr>
+                </pic:pic>
+              </a:graphicData>
+            </a:graphic>
+            <wp14:sizeRelH relativeFrom="page">
+              <wp14:pctWidth>0</wp14:pctWidth>
+            </wp14:sizeRelH>
+            <wp14:sizeRelV relativeFrom="page">
+              <wp14:pctHeight>0</wp14:pctHeight>
+            </wp14:sizeRelV>
+          </wp:anchor>
+        </w:drawing>
+      </w:r>
+      <w:r>
         <w:t>Visão do Caso de Uso:</w:t>
       </w:r>
     </w:p>
@@ -1929,6 +1997,8 @@
       <w:pPr>
         <w:ind w:left="360"/>
       </w:pPr>
+      <w:bookmarkStart w:id="2" w:name="_GoBack"/>
+      <w:bookmarkEnd w:id="2"/>
     </w:p>
     <w:p>
       <w:pPr>
@@ -1939,16 +2009,14 @@
         </w:numPr>
         <w:ind w:left="360" w:hanging="360"/>
       </w:pPr>
-      <w:bookmarkStart w:id="2" w:name="_GoBack"/>
-      <w:bookmarkEnd w:id="2"/>
     </w:p>
     <w:sectPr>
-      <w:headerReference w:type="even" r:id="rId8"/>
-      <w:headerReference w:type="default" r:id="rId9"/>
-      <w:footerReference w:type="even" r:id="rId10"/>
-      <w:footerReference w:type="default" r:id="rId11"/>
-      <w:headerReference w:type="first" r:id="rId12"/>
-      <w:footerReference w:type="first" r:id="rId13"/>
+      <w:headerReference w:type="even" r:id="rId9"/>
+      <w:headerReference w:type="default" r:id="rId10"/>
+      <w:footerReference w:type="even" r:id="rId11"/>
+      <w:footerReference w:type="default" r:id="rId12"/>
+      <w:headerReference w:type="first" r:id="rId13"/>
+      <w:footerReference w:type="first" r:id="rId14"/>
       <w:pgSz w:w="12240" w:h="15840" w:code="1"/>
       <w:pgMar w:top="1440" w:right="1440" w:bottom="1440" w:left="1440" w:header="720" w:footer="720" w:gutter="0"/>
       <w:cols w:space="720"/>
@@ -2384,14 +2452,14 @@
         <v:path o:extrusionok="f" gradientshapeok="t" o:connecttype="rect"/>
         <o:lock v:ext="edit" aspectratio="t"/>
       </v:shapetype>
-      <v:shape id="_x0000_i1070" type="#_x0000_t75" style="width:29.05pt;height:27.75pt" o:bullet="t">
+      <v:shape id="_x0000_i1046" type="#_x0000_t75" style="width:29.05pt;height:27.75pt" o:bullet="t">
         <v:imagedata r:id="rId1" o:title="clip_image001"/>
       </v:shape>
     </w:pict>
   </w:numPicBullet>
   <w:numPicBullet w:numPicBulletId="1">
     <w:pict>
-      <v:shape id="_x0000_i1071" type="#_x0000_t75" style="width:31.05pt;height:29.7pt" o:bullet="t">
+      <v:shape id="_x0000_i1047" type="#_x0000_t75" style="width:31.05pt;height:29.7pt" o:bullet="t">
         <v:imagedata r:id="rId2" o:title="clip_image002"/>
       </v:shape>
     </w:pict>

</xml_diff>